<commit_message>
Improved Create invoices from D365
</commit_message>
<xml_diff>
--- a/source/_static/files/flow/how-tos/invoice-template-d365.docx
+++ b/source/_static/files/flow/how-tos/invoice-template-d365.docx
@@ -32,8 +32,6 @@
                 <w:lang w:val="en-US"/>
               </w:rPr>
             </w:pPr>
-            <w:bookmarkStart w:id="0" w:name="_GoBack"/>
-            <w:bookmarkEnd w:id="0"/>
             <w:r>
               <w:rPr>
                 <w:noProof/>
@@ -238,7 +236,7 @@
                 <w:lang w:val="en" w:eastAsia="en"/>
               </w:rPr>
             </w:pPr>
-            <w:bookmarkStart w:id="1" w:name="Invoice_INV___InvoiceNum"/>
+            <w:bookmarkStart w:id="0" w:name="Invoice_INV___InvoiceNum"/>
             <w:r>
               <w:rPr>
                 <w:rFonts w:eastAsia="Helvetica" w:cstheme="minorHAnsi"/>
@@ -330,7 +328,7 @@
               </w:rPr>
               <w:t>}</w:t>
             </w:r>
-            <w:bookmarkEnd w:id="1"/>
+            <w:bookmarkEnd w:id="0"/>
           </w:p>
           <w:p>
             <w:pPr>
@@ -408,7 +406,7 @@
               </w:rPr>
               <w:t>)}</w:t>
             </w:r>
-            <w:bookmarkStart w:id="2" w:name="Payment_Terms__30_days"/>
+            <w:bookmarkStart w:id="1" w:name="Payment_Terms__30_days"/>
           </w:p>
           <w:p>
             <w:pPr>
@@ -424,7 +422,7 @@
               </w:rPr>
               <w:t>Payment Terms: 30 days</w:t>
             </w:r>
-            <w:bookmarkEnd w:id="2"/>
+            <w:bookmarkEnd w:id="1"/>
           </w:p>
           <w:p>
             <w:pPr>
@@ -725,25 +723,21 @@
               <w:rPr>
                 <w:rFonts w:cstheme="minorHAnsi"/>
                 <w:b w:val="0"/>
+                <w:caps w:val="0"/>
                 <w:lang w:val="en-US"/>
               </w:rPr>
-              <w:t>{{</w:t>
-            </w:r>
+              <w:t>{{order_details.prod</w:t>
+            </w:r>
+            <w:bookmarkStart w:id="2" w:name="_GoBack"/>
+            <w:bookmarkEnd w:id="2"/>
             <w:r>
               <w:rPr>
                 <w:rFonts w:cstheme="minorHAnsi"/>
                 <w:b w:val="0"/>
+                <w:caps w:val="0"/>
                 <w:lang w:val="en-US"/>
               </w:rPr>
-              <w:t>description</w:t>
-            </w:r>
-            <w:r>
-              <w:rPr>
-                <w:rFonts w:cstheme="minorHAnsi"/>
-                <w:b w:val="0"/>
-                <w:lang w:val="en-US"/>
-              </w:rPr>
-              <w:t>}}</w:t>
+              <w:t>uctname}}</w:t>
             </w:r>
           </w:p>
         </w:tc>
@@ -761,32 +755,7 @@
               </w:rPr>
             </w:pPr>
             <w:r>
-              <w:rPr>
-                <w:rFonts w:cstheme="minorHAnsi"/>
-                <w:lang w:val="en-US"/>
-              </w:rPr>
-              <w:t>{{</w:t>
-            </w:r>
-            <w:r>
-              <w:rPr>
-                <w:rFonts w:cstheme="minorHAnsi"/>
-                <w:lang w:val="en-US"/>
-              </w:rPr>
-              <w:t>amount</w:t>
-            </w:r>
-            <w:r>
-              <w:rPr>
-                <w:rFonts w:cstheme="minorHAnsi"/>
-                <w:lang w:val="en-US"/>
-              </w:rPr>
-              <w:t>}}</w:t>
-            </w:r>
-            <w:r>
-              <w:rPr>
-                <w:rFonts w:cstheme="minorHAnsi"/>
-                <w:lang w:val="en-US"/>
-              </w:rPr>
-              <w:t xml:space="preserve"> $</w:t>
+              <w:t>{{order_details.extendedamount}}</w:t>
             </w:r>
           </w:p>
         </w:tc>
@@ -812,7 +781,7 @@
           <w:rFonts w:cstheme="minorHAnsi"/>
           <w:lang w:val="en-US"/>
         </w:rPr>
-        <w:t xml:space="preserve"> %</w:t>
+        <w:t xml:space="preserve"> </w:t>
       </w:r>
     </w:p>
     <w:p>
@@ -936,7 +905,7 @@
       </w:pPr>
     </w:pPrDefault>
   </w:docDefaults>
-  <w:latentStyles w:defLockedState="0" w:defUIPriority="99" w:defSemiHidden="0" w:defUnhideWhenUsed="0" w:defQFormat="0" w:count="377">
+  <w:latentStyles w:defLockedState="0" w:defUIPriority="99" w:defSemiHidden="0" w:defUnhideWhenUsed="0" w:defQFormat="0" w:count="376">
     <w:lsdException w:name="Normal" w:uiPriority="0" w:qFormat="1"/>
     <w:lsdException w:name="heading 1" w:uiPriority="9" w:qFormat="1"/>
     <w:lsdException w:name="heading 2" w:semiHidden="1" w:uiPriority="9" w:unhideWhenUsed="1" w:qFormat="1"/>
@@ -1313,7 +1282,6 @@
     <w:lsdException w:name="Hashtag" w:semiHidden="1" w:unhideWhenUsed="1"/>
     <w:lsdException w:name="Unresolved Mention" w:semiHidden="1" w:unhideWhenUsed="1"/>
     <w:lsdException w:name="Smart Link" w:semiHidden="1" w:unhideWhenUsed="1"/>
-    <w:lsdException w:name="Smart Link Error" w:semiHidden="1" w:unhideWhenUsed="1"/>
   </w:latentStyles>
   <w:style w:type="paragraph" w:default="1" w:styleId="Normal">
     <w:name w:val="Normal"/>

</xml_diff>